<commit_message>
Done hw_1 (Mobile-dev) Add path for Application-dev Start hw_1
</commit_message>
<xml_diff>
--- a/Mobile-dev/hw_1.docx
+++ b/Mobile-dev/hw_1.docx
@@ -1336,27 +1336,7 @@
                 <w:szCs w:val="20"/>
                 <w:lang w:eastAsia="ru-RU"/>
               </w:rPr>
-              <w:t>«_</w:t>
-            </w:r>
-            <w:proofErr w:type="gramStart"/>
-            <w:r>
-              <w:rPr>
-                <w:rFonts w:ascii="Times New Roman" w:eastAsia="Times New Roman" w:hAnsi="Times New Roman" w:cs="Times New Roman"/>
-                <w:sz w:val="20"/>
-                <w:szCs w:val="20"/>
-                <w:lang w:eastAsia="ru-RU"/>
-              </w:rPr>
-              <w:t>_»_</w:t>
-            </w:r>
-            <w:proofErr w:type="gramEnd"/>
-            <w:r>
-              <w:rPr>
-                <w:rFonts w:ascii="Times New Roman" w:eastAsia="Times New Roman" w:hAnsi="Times New Roman" w:cs="Times New Roman"/>
-                <w:sz w:val="20"/>
-                <w:szCs w:val="20"/>
-                <w:lang w:eastAsia="ru-RU"/>
-              </w:rPr>
-              <w:t>______20</w:t>
+              <w:t>«__»_______20</w:t>
             </w:r>
             <w:r>
               <w:rPr>
@@ -1557,27 +1537,7 @@
                 <w:szCs w:val="20"/>
                 <w:lang w:eastAsia="ru-RU"/>
               </w:rPr>
-              <w:t>«_</w:t>
-            </w:r>
-            <w:proofErr w:type="gramStart"/>
-            <w:r>
-              <w:rPr>
-                <w:rFonts w:ascii="Times New Roman" w:eastAsia="Times New Roman" w:hAnsi="Times New Roman" w:cs="Times New Roman"/>
-                <w:sz w:val="20"/>
-                <w:szCs w:val="20"/>
-                <w:lang w:eastAsia="ru-RU"/>
-              </w:rPr>
-              <w:t>_»_</w:t>
-            </w:r>
-            <w:proofErr w:type="gramEnd"/>
-            <w:r>
-              <w:rPr>
-                <w:rFonts w:ascii="Times New Roman" w:eastAsia="Times New Roman" w:hAnsi="Times New Roman" w:cs="Times New Roman"/>
-                <w:sz w:val="20"/>
-                <w:szCs w:val="20"/>
-                <w:lang w:eastAsia="ru-RU"/>
-              </w:rPr>
-              <w:t>______20</w:t>
+              <w:t>«__»_______20</w:t>
             </w:r>
             <w:r>
               <w:rPr>
@@ -1834,10 +1794,67 @@
           <w:szCs w:val="28"/>
           <w:lang w:eastAsia="en-US"/>
         </w:rPr>
+        <w:t>Для просмотра как будет выглядеть наше приложение войдем в режим отображения Split (</w:t>
+      </w:r>
+      <w:r>
+        <w:rPr>
+          <w:rFonts w:eastAsiaTheme="minorHAnsi"/>
+          <w:color w:val="000000"/>
+          <w:sz w:val="28"/>
+          <w:szCs w:val="28"/>
+          <w:lang w:eastAsia="en-US"/>
+        </w:rPr>
+        <w:t>рисунок 1</w:t>
+      </w:r>
+      <w:r>
+        <w:rPr>
+          <w:rFonts w:eastAsiaTheme="minorHAnsi"/>
+          <w:color w:val="000000"/>
+          <w:sz w:val="28"/>
+          <w:szCs w:val="28"/>
+          <w:lang w:eastAsia="en-US"/>
+        </w:rPr>
+        <w:t>)</w:t>
+      </w:r>
+      <w:r>
+        <w:rPr>
+          <w:rFonts w:eastAsiaTheme="minorHAnsi"/>
+          <w:color w:val="000000"/>
+          <w:sz w:val="28"/>
+          <w:szCs w:val="28"/>
+          <w:lang w:eastAsia="en-US"/>
+        </w:rPr>
+        <w:t>.</w:t>
+      </w:r>
+    </w:p>
+    <w:p>
+      <w:pPr>
+        <w:pStyle w:val="ad"/>
+        <w:spacing w:beforeAutospacing="0" w:after="0" w:afterAutospacing="0"/>
+        <w:ind w:firstLine="708"/>
+        <w:jc w:val="center"/>
+        <w:textAlignment w:val="baseline"/>
+        <w:rPr>
+          <w:rFonts w:eastAsiaTheme="minorHAnsi"/>
+          <w:color w:val="000000"/>
+          <w:sz w:val="28"/>
+          <w:szCs w:val="28"/>
+          <w:lang w:eastAsia="en-US"/>
+        </w:rPr>
+      </w:pPr>
+      <w:r>
+        <w:rPr>
+          <w:rFonts w:eastAsiaTheme="minorHAnsi"/>
+          <w:noProof/>
+          <w:color w:val="000000"/>
+          <w:sz w:val="28"/>
+          <w:szCs w:val="28"/>
+          <w:lang w:eastAsia="en-US"/>
+        </w:rPr>
         <w:drawing>
-          <wp:inline distT="0" distB="0" distL="0" distR="0" wp14:anchorId="66DA68DC" wp14:editId="21E80A2E">
-            <wp:extent cx="5400000" cy="3163805"/>
-            <wp:effectExtent l="0" t="0" r="0" b="0"/>
+          <wp:inline distT="0" distB="0" distL="0" distR="0" wp14:anchorId="66DA68DC" wp14:editId="6336E798">
+            <wp:extent cx="5040000" cy="2952885"/>
+            <wp:effectExtent l="0" t="0" r="8255" b="0"/>
             <wp:docPr id="1445897838" name="Рисунок 1"/>
             <wp:cNvGraphicFramePr>
               <a:graphicFrameLocks xmlns:a="http://schemas.openxmlformats.org/drawingml/2006/main" noChangeAspect="1"/>
@@ -1858,7 +1875,7 @@
                   <pic:spPr>
                     <a:xfrm>
                       <a:off x="0" y="0"/>
-                      <a:ext cx="5400000" cy="3163805"/>
+                      <a:ext cx="5040000" cy="2952885"/>
                     </a:xfrm>
                     <a:prstGeom prst="rect">
                       <a:avLst/>
@@ -1874,30 +1891,212 @@
     <w:p>
       <w:pPr>
         <w:pStyle w:val="ad"/>
+        <w:spacing w:beforeAutospacing="0" w:after="240" w:afterAutospacing="0"/>
+        <w:ind w:firstLine="708"/>
+        <w:jc w:val="center"/>
+        <w:textAlignment w:val="baseline"/>
+        <w:rPr>
+          <w:rFonts w:eastAsiaTheme="minorHAnsi"/>
+          <w:color w:val="000000"/>
+          <w:sz w:val="28"/>
+          <w:szCs w:val="28"/>
+          <w:lang w:eastAsia="en-US"/>
+        </w:rPr>
+      </w:pPr>
+      <w:r>
+        <w:rPr>
+          <w:rFonts w:eastAsiaTheme="minorHAnsi"/>
+          <w:color w:val="000000"/>
+          <w:sz w:val="28"/>
+          <w:szCs w:val="28"/>
+          <w:lang w:eastAsia="en-US"/>
+        </w:rPr>
+        <w:t xml:space="preserve">Рисунок 1 – Отображение первого проекта в </w:t>
+      </w:r>
+      <w:r>
+        <w:rPr>
+          <w:rFonts w:eastAsiaTheme="minorHAnsi"/>
+          <w:color w:val="000000"/>
+          <w:sz w:val="28"/>
+          <w:szCs w:val="28"/>
+          <w:lang w:val="en-US" w:eastAsia="en-US"/>
+        </w:rPr>
+        <w:t>Android</w:t>
+      </w:r>
+      <w:r>
+        <w:rPr>
+          <w:rFonts w:eastAsiaTheme="minorHAnsi"/>
+          <w:color w:val="000000"/>
+          <w:sz w:val="28"/>
+          <w:szCs w:val="28"/>
+          <w:lang w:eastAsia="en-US"/>
+        </w:rPr>
+        <w:t xml:space="preserve"> </w:t>
+      </w:r>
+      <w:r>
+        <w:rPr>
+          <w:rFonts w:eastAsiaTheme="minorHAnsi"/>
+          <w:color w:val="000000"/>
+          <w:sz w:val="28"/>
+          <w:szCs w:val="28"/>
+          <w:lang w:val="en-US" w:eastAsia="en-US"/>
+        </w:rPr>
+        <w:t>Studio</w:t>
+      </w:r>
+      <w:r>
+        <w:rPr>
+          <w:rFonts w:eastAsiaTheme="minorHAnsi"/>
+          <w:color w:val="000000"/>
+          <w:sz w:val="28"/>
+          <w:szCs w:val="28"/>
+          <w:lang w:eastAsia="en-US"/>
+        </w:rPr>
+        <w:t xml:space="preserve"> </w:t>
+      </w:r>
+      <w:r>
+        <w:rPr>
+          <w:rFonts w:eastAsiaTheme="minorHAnsi"/>
+          <w:color w:val="000000"/>
+          <w:sz w:val="28"/>
+          <w:szCs w:val="28"/>
+          <w:lang w:eastAsia="en-US"/>
+        </w:rPr>
+        <w:t xml:space="preserve">в режиме </w:t>
+      </w:r>
+      <w:r>
+        <w:rPr>
+          <w:rFonts w:eastAsiaTheme="minorHAnsi"/>
+          <w:color w:val="000000"/>
+          <w:sz w:val="28"/>
+          <w:szCs w:val="28"/>
+          <w:lang w:val="en-US" w:eastAsia="en-US"/>
+        </w:rPr>
+        <w:t>Split</w:t>
+      </w:r>
+      <w:r>
+        <w:rPr>
+          <w:rFonts w:eastAsiaTheme="minorHAnsi"/>
+          <w:color w:val="000000"/>
+          <w:sz w:val="28"/>
+          <w:szCs w:val="28"/>
+          <w:lang w:eastAsia="en-US"/>
+        </w:rPr>
+        <w:t>.</w:t>
+      </w:r>
+    </w:p>
+    <w:p>
+      <w:pPr>
+        <w:pStyle w:val="ad"/>
         <w:spacing w:beforeAutospacing="0" w:after="0" w:afterAutospacing="0" w:line="360" w:lineRule="auto"/>
         <w:ind w:firstLine="708"/>
         <w:jc w:val="both"/>
         <w:textAlignment w:val="baseline"/>
         <w:rPr>
           <w:rFonts w:eastAsiaTheme="minorHAnsi"/>
+          <w:noProof/>
+          <w:color w:val="000000"/>
+          <w:sz w:val="28"/>
+          <w:szCs w:val="28"/>
+          <w:lang w:eastAsia="en-US"/>
+        </w:rPr>
+      </w:pPr>
+      <w:r>
+        <w:rPr>
+          <w:rFonts w:eastAsiaTheme="minorHAnsi"/>
+          <w:noProof/>
+          <w:color w:val="000000"/>
+          <w:sz w:val="28"/>
+          <w:szCs w:val="28"/>
+          <w:lang w:eastAsia="en-US"/>
+        </w:rPr>
+        <w:t xml:space="preserve">Были выбраны и установлены необходимые версии </w:t>
+      </w:r>
+      <w:r>
+        <w:rPr>
+          <w:rFonts w:eastAsiaTheme="minorHAnsi"/>
+          <w:noProof/>
           <w:color w:val="000000"/>
           <w:sz w:val="28"/>
           <w:szCs w:val="28"/>
           <w:lang w:val="en-US" w:eastAsia="en-US"/>
         </w:rPr>
-      </w:pPr>
-      <w:r>
-        <w:rPr>
-          <w:rFonts w:eastAsiaTheme="minorHAnsi"/>
-          <w:color w:val="000000"/>
-          <w:sz w:val="28"/>
-          <w:szCs w:val="28"/>
-          <w:lang w:val="en-US" w:eastAsia="en-US"/>
-        </w:rPr>
+        <w:t>Android</w:t>
+      </w:r>
+      <w:r>
+        <w:rPr>
+          <w:rFonts w:eastAsiaTheme="minorHAnsi"/>
+          <w:noProof/>
+          <w:color w:val="000000"/>
+          <w:sz w:val="28"/>
+          <w:szCs w:val="28"/>
+          <w:lang w:eastAsia="en-US"/>
+        </w:rPr>
+        <w:t xml:space="preserve"> (</w:t>
+      </w:r>
+      <w:r>
+        <w:rPr>
+          <w:rFonts w:eastAsiaTheme="minorHAnsi"/>
+          <w:noProof/>
+          <w:color w:val="000000"/>
+          <w:sz w:val="28"/>
+          <w:szCs w:val="28"/>
+          <w:lang w:eastAsia="en-US"/>
+        </w:rPr>
+        <w:t>рисунок 2</w:t>
+      </w:r>
+      <w:r>
+        <w:rPr>
+          <w:rFonts w:eastAsiaTheme="minorHAnsi"/>
+          <w:noProof/>
+          <w:color w:val="000000"/>
+          <w:sz w:val="28"/>
+          <w:szCs w:val="28"/>
+          <w:lang w:eastAsia="en-US"/>
+        </w:rPr>
+        <w:t>)</w:t>
+      </w:r>
+      <w:r>
+        <w:rPr>
+          <w:rFonts w:eastAsiaTheme="minorHAnsi"/>
+          <w:noProof/>
+          <w:color w:val="000000"/>
+          <w:sz w:val="28"/>
+          <w:szCs w:val="28"/>
+          <w:lang w:eastAsia="en-US"/>
+        </w:rPr>
+        <w:t>.</w:t>
+      </w:r>
+    </w:p>
+    <w:p>
+      <w:pPr>
+        <w:pStyle w:val="ad"/>
+        <w:spacing w:beforeAutospacing="0" w:after="0" w:afterAutospacing="0"/>
+        <w:ind w:firstLine="708"/>
+        <w:jc w:val="center"/>
+        <w:textAlignment w:val="baseline"/>
+        <w:rPr>
+          <w:rFonts w:eastAsiaTheme="minorHAnsi"/>
+          <w:noProof/>
+          <w:color w:val="000000"/>
+          <w:sz w:val="28"/>
+          <w:szCs w:val="28"/>
+          <w:lang w:eastAsia="en-US"/>
+        </w:rPr>
+      </w:pPr>
+      <w:r>
+        <w:rPr>
+          <w:rFonts w:eastAsiaTheme="minorHAnsi"/>
+          <w:noProof/>
+          <w:color w:val="000000"/>
+          <w:sz w:val="28"/>
+          <w:szCs w:val="28"/>
+          <w:lang w:eastAsia="en-US"/>
+        </w:rPr>
+        <w:lastRenderedPageBreak/>
         <w:drawing>
-          <wp:inline distT="0" distB="0" distL="0" distR="0" wp14:anchorId="334AFE01" wp14:editId="20E83AC8">
-            <wp:extent cx="5400000" cy="4171652"/>
-            <wp:effectExtent l="0" t="0" r="0" b="635"/>
+          <wp:inline distT="0" distB="0" distL="0" distR="0" wp14:anchorId="334AFE01" wp14:editId="107AD450">
+            <wp:extent cx="5040000" cy="3893542"/>
+            <wp:effectExtent l="0" t="0" r="8255" b="0"/>
             <wp:docPr id="584258378" name="Рисунок 1"/>
             <wp:cNvGraphicFramePr>
               <a:graphicFrameLocks xmlns:a="http://schemas.openxmlformats.org/drawingml/2006/main" noChangeAspect="1"/>
@@ -1918,7 +2117,7 @@
                   <pic:spPr>
                     <a:xfrm>
                       <a:off x="0" y="0"/>
-                      <a:ext cx="5400000" cy="4171652"/>
+                      <a:ext cx="5040000" cy="3893542"/>
                     </a:xfrm>
                     <a:prstGeom prst="rect">
                       <a:avLst/>
@@ -1934,27 +2133,150 @@
     <w:p>
       <w:pPr>
         <w:pStyle w:val="ad"/>
-        <w:spacing w:beforeAutospacing="0" w:after="0" w:afterAutospacing="0" w:line="360" w:lineRule="auto"/>
+        <w:spacing w:beforeAutospacing="0" w:after="240" w:afterAutospacing="0"/>
+        <w:ind w:firstLine="708"/>
+        <w:jc w:val="center"/>
+        <w:textAlignment w:val="baseline"/>
+        <w:rPr>
+          <w:rFonts w:eastAsiaTheme="minorHAnsi"/>
+          <w:noProof/>
+          <w:color w:val="000000"/>
+          <w:sz w:val="28"/>
+          <w:szCs w:val="28"/>
+          <w:lang w:eastAsia="en-US"/>
+        </w:rPr>
+      </w:pPr>
+      <w:r>
+        <w:rPr>
+          <w:rFonts w:eastAsiaTheme="minorHAnsi"/>
+          <w:noProof/>
+          <w:color w:val="000000"/>
+          <w:sz w:val="28"/>
+          <w:szCs w:val="28"/>
+          <w:lang w:eastAsia="en-US"/>
+        </w:rPr>
+        <w:t xml:space="preserve">Рисунок 2 – список поддерживаемых версий </w:t>
+      </w:r>
+      <w:r>
+        <w:rPr>
+          <w:rFonts w:eastAsiaTheme="minorHAnsi"/>
+          <w:noProof/>
+          <w:color w:val="000000"/>
+          <w:sz w:val="28"/>
+          <w:szCs w:val="28"/>
+          <w:lang w:eastAsia="en-US"/>
+        </w:rPr>
+        <w:t xml:space="preserve">OC Android </w:t>
+      </w:r>
+      <w:r>
+        <w:rPr>
+          <w:rFonts w:eastAsiaTheme="minorHAnsi"/>
+          <w:noProof/>
+          <w:color w:val="000000"/>
+          <w:sz w:val="28"/>
+          <w:szCs w:val="28"/>
+          <w:lang w:eastAsia="en-US"/>
+        </w:rPr>
+        <w:t xml:space="preserve">в окне </w:t>
+      </w:r>
+      <w:r>
+        <w:rPr>
+          <w:rFonts w:eastAsiaTheme="minorHAnsi"/>
+          <w:noProof/>
+          <w:color w:val="000000"/>
+          <w:sz w:val="28"/>
+          <w:szCs w:val="28"/>
+          <w:lang w:eastAsia="en-US"/>
+        </w:rPr>
+        <w:t>SDK Platforms.</w:t>
+      </w:r>
+    </w:p>
+    <w:p>
+      <w:pPr>
+        <w:pStyle w:val="ad"/>
+        <w:spacing w:beforeAutospacing="0" w:after="0" w:afterAutospacing="0"/>
         <w:ind w:firstLine="708"/>
         <w:jc w:val="both"/>
         <w:textAlignment w:val="baseline"/>
         <w:rPr>
           <w:rFonts w:eastAsiaTheme="minorHAnsi"/>
+          <w:noProof/>
+          <w:color w:val="000000"/>
+          <w:sz w:val="28"/>
+          <w:szCs w:val="28"/>
+          <w:lang w:eastAsia="en-US"/>
+        </w:rPr>
+      </w:pPr>
+      <w:r>
+        <w:rPr>
+          <w:rFonts w:eastAsiaTheme="minorHAnsi"/>
+          <w:noProof/>
+          <w:color w:val="000000"/>
+          <w:sz w:val="28"/>
+          <w:szCs w:val="28"/>
+          <w:lang w:eastAsia="en-US"/>
+        </w:rPr>
+        <w:t xml:space="preserve">По заданию был изменен код </w:t>
+      </w:r>
+      <w:r>
+        <w:rPr>
+          <w:rFonts w:eastAsiaTheme="minorHAnsi"/>
+          <w:noProof/>
           <w:color w:val="000000"/>
           <w:sz w:val="28"/>
           <w:szCs w:val="28"/>
           <w:lang w:val="en-US" w:eastAsia="en-US"/>
         </w:rPr>
-      </w:pPr>
-      <w:r>
-        <w:rPr>
-          <w:rFonts w:eastAsiaTheme="minorHAnsi"/>
-          <w:color w:val="000000"/>
-          <w:sz w:val="28"/>
-          <w:szCs w:val="28"/>
-          <w:lang w:val="en-US" w:eastAsia="en-US"/>
-        </w:rPr>
-        <w:lastRenderedPageBreak/>
+        <w:t>XML</w:t>
+      </w:r>
+      <w:r>
+        <w:rPr>
+          <w:rFonts w:eastAsiaTheme="minorHAnsi"/>
+          <w:noProof/>
+          <w:color w:val="000000"/>
+          <w:sz w:val="28"/>
+          <w:szCs w:val="28"/>
+          <w:lang w:eastAsia="en-US"/>
+        </w:rPr>
+        <w:t>-</w:t>
+      </w:r>
+      <w:r>
+        <w:rPr>
+          <w:rFonts w:eastAsiaTheme="minorHAnsi"/>
+          <w:noProof/>
+          <w:color w:val="000000"/>
+          <w:sz w:val="28"/>
+          <w:szCs w:val="28"/>
+          <w:lang w:eastAsia="en-US"/>
+        </w:rPr>
+        <w:t>разметки, а именно поле с текстом (рисунок 3)</w:t>
+      </w:r>
+    </w:p>
+    <w:p>
+      <w:pPr>
+        <w:pStyle w:val="ad"/>
+        <w:spacing w:beforeAutospacing="0" w:after="0" w:afterAutospacing="0"/>
+        <w:ind w:firstLine="708"/>
+        <w:jc w:val="center"/>
+        <w:textAlignment w:val="baseline"/>
+        <w:rPr>
+          <w:rFonts w:eastAsiaTheme="minorHAnsi"/>
+          <w:noProof/>
+          <w:color w:val="000000"/>
+          <w:sz w:val="28"/>
+          <w:szCs w:val="28"/>
+          <w:lang w:eastAsia="en-US"/>
+        </w:rPr>
+      </w:pPr>
+      <w:r>
+        <w:rPr>
+          <w:rFonts w:eastAsiaTheme="minorHAnsi"/>
+          <w:noProof/>
+          <w:color w:val="000000"/>
+          <w:sz w:val="28"/>
+          <w:szCs w:val="28"/>
+          <w:lang w:eastAsia="en-US"/>
+        </w:rPr>
         <w:drawing>
           <wp:inline distT="0" distB="0" distL="0" distR="0" wp14:anchorId="0B59DB92" wp14:editId="675FD9A8">
             <wp:extent cx="2700000" cy="1692252"/>
@@ -1995,26 +2317,129 @@
     <w:p>
       <w:pPr>
         <w:pStyle w:val="ad"/>
-        <w:spacing w:beforeAutospacing="0" w:after="0" w:afterAutospacing="0" w:line="360" w:lineRule="auto"/>
+        <w:spacing w:beforeAutospacing="0" w:after="240" w:afterAutospacing="0"/>
+        <w:ind w:firstLine="708"/>
+        <w:jc w:val="center"/>
+        <w:textAlignment w:val="baseline"/>
+        <w:rPr>
+          <w:rFonts w:eastAsiaTheme="minorHAnsi"/>
+          <w:noProof/>
+          <w:color w:val="000000"/>
+          <w:sz w:val="28"/>
+          <w:szCs w:val="28"/>
+          <w:lang w:eastAsia="en-US"/>
+        </w:rPr>
+      </w:pPr>
+      <w:r>
+        <w:rPr>
+          <w:rFonts w:eastAsiaTheme="minorHAnsi"/>
+          <w:noProof/>
+          <w:color w:val="000000"/>
+          <w:sz w:val="28"/>
+          <w:szCs w:val="28"/>
+          <w:lang w:eastAsia="en-US"/>
+        </w:rPr>
+        <w:t xml:space="preserve">Рисунок 3 – Описание полей и значений элемента </w:t>
+      </w:r>
+      <w:r>
+        <w:rPr>
+          <w:rFonts w:eastAsiaTheme="minorHAnsi"/>
+          <w:noProof/>
+          <w:color w:val="000000"/>
+          <w:sz w:val="28"/>
+          <w:szCs w:val="28"/>
+          <w:lang w:eastAsia="en-US"/>
+        </w:rPr>
+        <w:t>Text View.</w:t>
+      </w:r>
+    </w:p>
+    <w:p>
+      <w:pPr>
+        <w:pStyle w:val="ad"/>
+        <w:spacing w:beforeAutospacing="0" w:after="240" w:afterAutospacing="0"/>
         <w:ind w:firstLine="708"/>
         <w:jc w:val="both"/>
         <w:textAlignment w:val="baseline"/>
         <w:rPr>
           <w:rFonts w:eastAsiaTheme="minorHAnsi"/>
+          <w:noProof/>
+          <w:color w:val="000000"/>
+          <w:sz w:val="28"/>
+          <w:szCs w:val="28"/>
+          <w:lang w:eastAsia="en-US"/>
+        </w:rPr>
+      </w:pPr>
+      <w:r>
+        <w:rPr>
+          <w:rFonts w:eastAsiaTheme="minorHAnsi"/>
+          <w:noProof/>
+          <w:color w:val="000000"/>
+          <w:sz w:val="28"/>
+          <w:szCs w:val="28"/>
+          <w:lang w:eastAsia="en-US"/>
+        </w:rPr>
+        <w:t xml:space="preserve">Также в </w:t>
+      </w:r>
+      <w:r>
+        <w:rPr>
+          <w:rFonts w:eastAsiaTheme="minorHAnsi"/>
+          <w:noProof/>
           <w:color w:val="000000"/>
           <w:sz w:val="28"/>
           <w:szCs w:val="28"/>
           <w:lang w:val="en-US" w:eastAsia="en-US"/>
         </w:rPr>
-      </w:pPr>
-      <w:r>
-        <w:rPr>
-          <w:rFonts w:eastAsiaTheme="minorHAnsi"/>
-          <w:color w:val="000000"/>
-          <w:sz w:val="28"/>
-          <w:szCs w:val="28"/>
-          <w:lang w:val="en-US" w:eastAsia="en-US"/>
-        </w:rPr>
+        <w:t>XML</w:t>
+      </w:r>
+      <w:r>
+        <w:rPr>
+          <w:rFonts w:eastAsiaTheme="minorHAnsi"/>
+          <w:noProof/>
+          <w:color w:val="000000"/>
+          <w:sz w:val="28"/>
+          <w:szCs w:val="28"/>
+          <w:lang w:eastAsia="en-US"/>
+        </w:rPr>
+        <w:t>-</w:t>
+      </w:r>
+      <w:r>
+        <w:rPr>
+          <w:rFonts w:eastAsiaTheme="minorHAnsi"/>
+          <w:noProof/>
+          <w:color w:val="000000"/>
+          <w:sz w:val="28"/>
+          <w:szCs w:val="28"/>
+          <w:lang w:eastAsia="en-US"/>
+        </w:rPr>
+        <w:t>разметку были добавлены поля отвечающие за кнопку (рисунок 4)</w:t>
+      </w:r>
+    </w:p>
+    <w:p>
+      <w:pPr>
+        <w:pStyle w:val="ad"/>
+        <w:spacing w:beforeAutospacing="0" w:after="0" w:afterAutospacing="0"/>
+        <w:ind w:firstLine="708"/>
+        <w:jc w:val="center"/>
+        <w:textAlignment w:val="baseline"/>
+        <w:rPr>
+          <w:rFonts w:eastAsiaTheme="minorHAnsi"/>
+          <w:noProof/>
+          <w:color w:val="000000"/>
+          <w:sz w:val="28"/>
+          <w:szCs w:val="28"/>
+          <w:lang w:eastAsia="en-US"/>
+        </w:rPr>
+      </w:pPr>
+      <w:r>
+        <w:rPr>
+          <w:rFonts w:eastAsiaTheme="minorHAnsi"/>
+          <w:noProof/>
+          <w:color w:val="000000"/>
+          <w:sz w:val="28"/>
+          <w:szCs w:val="28"/>
+          <w:lang w:eastAsia="en-US"/>
+        </w:rPr>
+        <w:lastRenderedPageBreak/>
         <w:drawing>
           <wp:inline distT="0" distB="0" distL="0" distR="0" wp14:anchorId="41D6FD2E" wp14:editId="3BEBEDCD">
             <wp:extent cx="2700000" cy="1825000"/>
@@ -2055,30 +2480,326 @@
     <w:p>
       <w:pPr>
         <w:pStyle w:val="ad"/>
-        <w:spacing w:beforeAutospacing="0" w:after="0" w:afterAutospacing="0" w:line="360" w:lineRule="auto"/>
+        <w:spacing w:beforeAutospacing="0" w:after="240" w:afterAutospacing="0"/>
+        <w:ind w:firstLine="708"/>
+        <w:jc w:val="center"/>
+        <w:textAlignment w:val="baseline"/>
+        <w:rPr>
+          <w:rFonts w:eastAsiaTheme="minorHAnsi"/>
+          <w:noProof/>
+          <w:color w:val="000000"/>
+          <w:sz w:val="28"/>
+          <w:szCs w:val="28"/>
+          <w:lang w:eastAsia="en-US"/>
+        </w:rPr>
+      </w:pPr>
+      <w:r>
+        <w:rPr>
+          <w:rFonts w:eastAsiaTheme="minorHAnsi"/>
+          <w:noProof/>
+          <w:color w:val="000000"/>
+          <w:sz w:val="28"/>
+          <w:szCs w:val="28"/>
+          <w:lang w:eastAsia="en-US"/>
+        </w:rPr>
+        <w:t xml:space="preserve">Рисунок 4 – Изменение </w:t>
+      </w:r>
+      <w:r>
+        <w:rPr>
+          <w:rFonts w:eastAsiaTheme="minorHAnsi"/>
+          <w:noProof/>
+          <w:color w:val="000000"/>
+          <w:sz w:val="28"/>
+          <w:szCs w:val="28"/>
+          <w:lang w:eastAsia="en-US"/>
+        </w:rPr>
+        <w:t>XML-</w:t>
+      </w:r>
+      <w:r>
+        <w:rPr>
+          <w:rFonts w:eastAsiaTheme="minorHAnsi"/>
+          <w:noProof/>
+          <w:color w:val="000000"/>
+          <w:sz w:val="28"/>
+          <w:szCs w:val="28"/>
+          <w:lang w:eastAsia="en-US"/>
+        </w:rPr>
+        <w:t xml:space="preserve">разметки </w:t>
+      </w:r>
+      <w:r>
+        <w:rPr>
+          <w:rFonts w:eastAsiaTheme="minorHAnsi"/>
+          <w:noProof/>
+          <w:color w:val="000000"/>
+          <w:sz w:val="28"/>
+          <w:szCs w:val="28"/>
+          <w:lang w:eastAsia="en-US"/>
+        </w:rPr>
+        <w:t>Activity.</w:t>
+      </w:r>
+    </w:p>
+    <w:p>
+      <w:pPr>
+        <w:pStyle w:val="ad"/>
+        <w:spacing w:beforeAutospacing="0" w:after="240" w:afterAutospacing="0"/>
+        <w:ind w:firstLine="708"/>
+        <w:textAlignment w:val="baseline"/>
+        <w:rPr>
+          <w:rFonts w:eastAsiaTheme="minorHAnsi"/>
+          <w:noProof/>
+          <w:color w:val="000000"/>
+          <w:sz w:val="28"/>
+          <w:szCs w:val="28"/>
+          <w:lang w:eastAsia="en-US"/>
+        </w:rPr>
+      </w:pPr>
+      <w:r>
+        <w:rPr>
+          <w:rFonts w:eastAsiaTheme="minorHAnsi"/>
+          <w:noProof/>
+          <w:color w:val="000000"/>
+          <w:sz w:val="28"/>
+          <w:szCs w:val="28"/>
+          <w:lang w:eastAsia="en-US"/>
+        </w:rPr>
+        <w:t xml:space="preserve">Для отработки нажатия на кнопку был добавлен метод </w:t>
+      </w:r>
+      <w:r>
+        <w:rPr>
+          <w:rFonts w:eastAsiaTheme="minorHAnsi"/>
+          <w:noProof/>
+          <w:color w:val="000000"/>
+          <w:sz w:val="28"/>
+          <w:szCs w:val="28"/>
+          <w:lang w:val="en-US" w:eastAsia="en-US"/>
+        </w:rPr>
+        <w:t>Quit</w:t>
+      </w:r>
+      <w:r>
+        <w:rPr>
+          <w:rFonts w:eastAsiaTheme="minorHAnsi"/>
+          <w:noProof/>
+          <w:color w:val="000000"/>
+          <w:sz w:val="28"/>
+          <w:szCs w:val="28"/>
+          <w:lang w:eastAsia="en-US"/>
+        </w:rPr>
+        <w:t>, при помощи которого пользователь выходит из программы (рисунок 5).</w:t>
+      </w:r>
+    </w:p>
+    <w:p>
+      <w:pPr>
+        <w:pStyle w:val="ad"/>
+        <w:spacing w:beforeAutospacing="0" w:after="0" w:afterAutospacing="0"/>
+        <w:ind w:firstLine="708"/>
+        <w:jc w:val="center"/>
+        <w:textAlignment w:val="baseline"/>
+        <w:rPr>
+          <w:rFonts w:eastAsiaTheme="minorHAnsi"/>
+          <w:noProof/>
+          <w:color w:val="000000"/>
+          <w:sz w:val="28"/>
+          <w:szCs w:val="28"/>
+          <w:lang w:eastAsia="en-US"/>
+        </w:rPr>
+      </w:pPr>
+      <w:r>
+        <w:rPr>
+          <w:rFonts w:eastAsiaTheme="minorHAnsi"/>
+          <w:noProof/>
+          <w:color w:val="000000"/>
+          <w:sz w:val="28"/>
+          <w:szCs w:val="28"/>
+          <w:lang w:eastAsia="en-US"/>
+        </w:rPr>
+        <w:drawing>
+          <wp:inline distT="0" distB="0" distL="0" distR="0" wp14:anchorId="2DC9F589" wp14:editId="168313E5">
+            <wp:extent cx="2700000" cy="1663954"/>
+            <wp:effectExtent l="0" t="0" r="5715" b="0"/>
+            <wp:docPr id="510205094" name="Рисунок 1"/>
+            <wp:cNvGraphicFramePr>
+              <a:graphicFrameLocks xmlns:a="http://schemas.openxmlformats.org/drawingml/2006/main" noChangeAspect="1"/>
+            </wp:cNvGraphicFramePr>
+            <a:graphic xmlns:a="http://schemas.openxmlformats.org/drawingml/2006/main">
+              <a:graphicData uri="http://schemas.openxmlformats.org/drawingml/2006/picture">
+                <pic:pic xmlns:pic="http://schemas.openxmlformats.org/drawingml/2006/picture">
+                  <pic:nvPicPr>
+                    <pic:cNvPr id="510205094" name=""/>
+                    <pic:cNvPicPr/>
+                  </pic:nvPicPr>
+                  <pic:blipFill>
+                    <a:blip r:embed="rId11"/>
+                    <a:stretch>
+                      <a:fillRect/>
+                    </a:stretch>
+                  </pic:blipFill>
+                  <pic:spPr>
+                    <a:xfrm>
+                      <a:off x="0" y="0"/>
+                      <a:ext cx="2700000" cy="1663954"/>
+                    </a:xfrm>
+                    <a:prstGeom prst="rect">
+                      <a:avLst/>
+                    </a:prstGeom>
+                  </pic:spPr>
+                </pic:pic>
+              </a:graphicData>
+            </a:graphic>
+          </wp:inline>
+        </w:drawing>
+      </w:r>
+    </w:p>
+    <w:p>
+      <w:pPr>
+        <w:pStyle w:val="ad"/>
+        <w:spacing w:beforeAutospacing="0" w:after="240" w:afterAutospacing="0"/>
+        <w:ind w:firstLine="708"/>
+        <w:jc w:val="center"/>
+        <w:textAlignment w:val="baseline"/>
+        <w:rPr>
+          <w:rFonts w:eastAsiaTheme="minorHAnsi"/>
+          <w:noProof/>
+          <w:color w:val="000000"/>
+          <w:sz w:val="28"/>
+          <w:szCs w:val="28"/>
+          <w:lang w:eastAsia="en-US"/>
+        </w:rPr>
+      </w:pPr>
+      <w:r>
+        <w:rPr>
+          <w:rFonts w:eastAsiaTheme="minorHAnsi"/>
+          <w:noProof/>
+          <w:color w:val="000000"/>
+          <w:sz w:val="28"/>
+          <w:szCs w:val="28"/>
+          <w:lang w:eastAsia="en-US"/>
+        </w:rPr>
+        <w:t xml:space="preserve">Рисунок 5 – Изменения в </w:t>
+      </w:r>
+      <w:r>
+        <w:rPr>
+          <w:rFonts w:eastAsiaTheme="minorHAnsi"/>
+          <w:noProof/>
+          <w:color w:val="000000"/>
+          <w:sz w:val="28"/>
+          <w:szCs w:val="28"/>
+          <w:lang w:eastAsia="en-US"/>
+        </w:rPr>
+        <w:t xml:space="preserve">Java </w:t>
+      </w:r>
+      <w:r>
+        <w:rPr>
+          <w:rFonts w:eastAsiaTheme="minorHAnsi"/>
+          <w:noProof/>
+          <w:color w:val="000000"/>
+          <w:sz w:val="28"/>
+          <w:szCs w:val="28"/>
+          <w:lang w:eastAsia="en-US"/>
+        </w:rPr>
+        <w:t>классе.</w:t>
+      </w:r>
+    </w:p>
+    <w:p>
+      <w:pPr>
+        <w:pStyle w:val="ad"/>
+        <w:spacing w:beforeAutospacing="0" w:after="240" w:afterAutospacing="0"/>
         <w:ind w:firstLine="708"/>
         <w:jc w:val="both"/>
         <w:textAlignment w:val="baseline"/>
         <w:rPr>
           <w:rFonts w:eastAsiaTheme="minorHAnsi"/>
+          <w:noProof/>
+          <w:color w:val="000000"/>
+          <w:sz w:val="28"/>
+          <w:szCs w:val="28"/>
+          <w:lang w:eastAsia="en-US"/>
+        </w:rPr>
+      </w:pPr>
+      <w:r>
+        <w:rPr>
+          <w:rFonts w:eastAsiaTheme="minorHAnsi"/>
+          <w:noProof/>
+          <w:color w:val="000000"/>
+          <w:sz w:val="28"/>
+          <w:szCs w:val="28"/>
+          <w:lang w:eastAsia="en-US"/>
+        </w:rPr>
+        <w:t xml:space="preserve">На рисунке 6 нам предоставлена информация о настройках виртуальной машины в </w:t>
+      </w:r>
+      <w:r>
+        <w:rPr>
+          <w:rFonts w:eastAsiaTheme="minorHAnsi"/>
+          <w:noProof/>
           <w:color w:val="000000"/>
           <w:sz w:val="28"/>
           <w:szCs w:val="28"/>
           <w:lang w:val="en-US" w:eastAsia="en-US"/>
         </w:rPr>
-      </w:pPr>
-      <w:r>
-        <w:rPr>
-          <w:rFonts w:eastAsiaTheme="minorHAnsi"/>
+        <w:t>AVD</w:t>
+      </w:r>
+      <w:r>
+        <w:rPr>
+          <w:rFonts w:eastAsiaTheme="minorHAnsi"/>
+          <w:noProof/>
+          <w:color w:val="000000"/>
+          <w:sz w:val="28"/>
+          <w:szCs w:val="28"/>
+          <w:lang w:eastAsia="en-US"/>
+        </w:rPr>
+        <w:t xml:space="preserve"> </w:t>
+      </w:r>
+      <w:r>
+        <w:rPr>
+          <w:rFonts w:eastAsiaTheme="minorHAnsi"/>
+          <w:noProof/>
           <w:color w:val="000000"/>
           <w:sz w:val="28"/>
           <w:szCs w:val="28"/>
           <w:lang w:val="en-US" w:eastAsia="en-US"/>
         </w:rPr>
+        <w:t>Manager</w:t>
+      </w:r>
+      <w:r>
+        <w:rPr>
+          <w:rFonts w:eastAsiaTheme="minorHAnsi"/>
+          <w:noProof/>
+          <w:color w:val="000000"/>
+          <w:sz w:val="28"/>
+          <w:szCs w:val="28"/>
+          <w:lang w:eastAsia="en-US"/>
+        </w:rPr>
+        <w:t>.</w:t>
+      </w:r>
+    </w:p>
+    <w:p>
+      <w:pPr>
+        <w:pStyle w:val="ad"/>
+        <w:spacing w:beforeAutospacing="0" w:after="0" w:afterAutospacing="0"/>
+        <w:ind w:firstLine="708"/>
+        <w:jc w:val="center"/>
+        <w:textAlignment w:val="baseline"/>
+        <w:rPr>
+          <w:rFonts w:eastAsiaTheme="minorHAnsi"/>
+          <w:noProof/>
+          <w:color w:val="000000"/>
+          <w:sz w:val="28"/>
+          <w:szCs w:val="28"/>
+          <w:lang w:eastAsia="en-US"/>
+        </w:rPr>
+      </w:pPr>
+      <w:r>
+        <w:rPr>
+          <w:rFonts w:eastAsiaTheme="minorHAnsi"/>
+          <w:noProof/>
+          <w:color w:val="000000"/>
+          <w:sz w:val="28"/>
+          <w:szCs w:val="28"/>
+          <w:lang w:eastAsia="en-US"/>
+        </w:rPr>
         <w:drawing>
-          <wp:inline distT="0" distB="0" distL="0" distR="0" wp14:anchorId="26F897BC" wp14:editId="7D013DAC">
-            <wp:extent cx="5400000" cy="3700631"/>
-            <wp:effectExtent l="0" t="0" r="0" b="0"/>
+          <wp:inline distT="0" distB="0" distL="0" distR="0" wp14:anchorId="26F897BC" wp14:editId="50CE1C09">
+            <wp:extent cx="5040000" cy="3453921"/>
+            <wp:effectExtent l="0" t="0" r="8255" b="0"/>
             <wp:docPr id="1310001657" name="Рисунок 1"/>
             <wp:cNvGraphicFramePr>
               <a:graphicFrameLocks xmlns:a="http://schemas.openxmlformats.org/drawingml/2006/main" noChangeAspect="1"/>
@@ -2091,7 +2812,7 @@
                     <pic:cNvPicPr/>
                   </pic:nvPicPr>
                   <pic:blipFill>
-                    <a:blip r:embed="rId11"/>
+                    <a:blip r:embed="rId12"/>
                     <a:stretch>
                       <a:fillRect/>
                     </a:stretch>
@@ -2099,7 +2820,7 @@
                   <pic:spPr>
                     <a:xfrm>
                       <a:off x="0" y="0"/>
-                      <a:ext cx="5400000" cy="3700631"/>
+                      <a:ext cx="5040000" cy="3453921"/>
                     </a:xfrm>
                     <a:prstGeom prst="rect">
                       <a:avLst/>
@@ -2115,76 +2836,177 @@
     <w:p>
       <w:pPr>
         <w:pStyle w:val="ad"/>
-        <w:spacing w:beforeAutospacing="0" w:after="0" w:afterAutospacing="0" w:line="360" w:lineRule="auto"/>
+        <w:spacing w:beforeAutospacing="0" w:after="240" w:afterAutospacing="0"/>
+        <w:ind w:firstLine="708"/>
+        <w:jc w:val="center"/>
+        <w:textAlignment w:val="baseline"/>
+        <w:rPr>
+          <w:rFonts w:eastAsiaTheme="minorHAnsi"/>
+          <w:noProof/>
+          <w:color w:val="000000"/>
+          <w:sz w:val="28"/>
+          <w:szCs w:val="28"/>
+          <w:lang w:eastAsia="en-US"/>
+        </w:rPr>
+      </w:pPr>
+      <w:r>
+        <w:rPr>
+          <w:rFonts w:eastAsiaTheme="minorHAnsi"/>
+          <w:noProof/>
+          <w:color w:val="000000"/>
+          <w:sz w:val="28"/>
+          <w:szCs w:val="28"/>
+          <w:lang w:eastAsia="en-US"/>
+        </w:rPr>
+        <w:t xml:space="preserve">Рисунок 6 – Настройка виртуального машины в </w:t>
+      </w:r>
+      <w:r>
+        <w:rPr>
+          <w:rFonts w:eastAsiaTheme="minorHAnsi"/>
+          <w:noProof/>
+          <w:color w:val="000000"/>
+          <w:sz w:val="28"/>
+          <w:szCs w:val="28"/>
+          <w:lang w:eastAsia="en-US"/>
+        </w:rPr>
+        <w:t>AVD Manager.</w:t>
+      </w:r>
+    </w:p>
+    <w:p>
+      <w:pPr>
+        <w:pStyle w:val="ad"/>
+        <w:spacing w:beforeAutospacing="0" w:after="0" w:afterAutospacing="0"/>
+        <w:ind w:firstLine="708"/>
+        <w:jc w:val="center"/>
+        <w:textAlignment w:val="baseline"/>
+        <w:rPr>
+          <w:rFonts w:eastAsiaTheme="minorHAnsi"/>
+          <w:noProof/>
+          <w:color w:val="000000"/>
+          <w:sz w:val="28"/>
+          <w:szCs w:val="28"/>
+          <w:lang w:eastAsia="en-US"/>
+        </w:rPr>
+      </w:pPr>
+    </w:p>
+    <w:p>
+      <w:pPr>
+        <w:pStyle w:val="ad"/>
+        <w:spacing w:beforeAutospacing="0" w:after="0" w:afterAutospacing="0"/>
+        <w:ind w:firstLine="708"/>
+        <w:jc w:val="center"/>
+        <w:textAlignment w:val="baseline"/>
+        <w:rPr>
+          <w:rFonts w:eastAsiaTheme="minorHAnsi"/>
+          <w:noProof/>
+          <w:color w:val="000000"/>
+          <w:sz w:val="28"/>
+          <w:szCs w:val="28"/>
+          <w:lang w:eastAsia="en-US"/>
+        </w:rPr>
+      </w:pPr>
+    </w:p>
+    <w:p>
+      <w:pPr>
+        <w:pStyle w:val="ad"/>
+        <w:spacing w:beforeAutospacing="0" w:after="240" w:afterAutospacing="0"/>
         <w:ind w:firstLine="708"/>
         <w:jc w:val="both"/>
         <w:textAlignment w:val="baseline"/>
         <w:rPr>
           <w:rFonts w:eastAsiaTheme="minorHAnsi"/>
+          <w:noProof/>
+          <w:color w:val="000000"/>
+          <w:sz w:val="28"/>
+          <w:szCs w:val="28"/>
+          <w:lang w:eastAsia="en-US"/>
+        </w:rPr>
+      </w:pPr>
+      <w:r>
+        <w:rPr>
+          <w:rFonts w:eastAsiaTheme="minorHAnsi"/>
+          <w:noProof/>
+          <w:color w:val="000000"/>
+          <w:sz w:val="28"/>
+          <w:szCs w:val="28"/>
+          <w:lang w:eastAsia="en-US"/>
+        </w:rPr>
+        <w:t xml:space="preserve">Написанное нами приложение было запущено на встроенной виртуальной машине. В качестве виртуального устройства у нас использовался телефон </w:t>
+      </w:r>
+      <w:r>
+        <w:rPr>
+          <w:rFonts w:eastAsiaTheme="minorHAnsi"/>
+          <w:noProof/>
           <w:color w:val="000000"/>
           <w:sz w:val="28"/>
           <w:szCs w:val="28"/>
           <w:lang w:val="en-US" w:eastAsia="en-US"/>
         </w:rPr>
-      </w:pPr>
-      <w:r>
-        <w:rPr>
-          <w:rFonts w:eastAsiaTheme="minorHAnsi"/>
+        <w:t>Pixel</w:t>
+      </w:r>
+      <w:r>
+        <w:rPr>
+          <w:rFonts w:eastAsiaTheme="minorHAnsi"/>
+          <w:noProof/>
+          <w:color w:val="000000"/>
+          <w:sz w:val="28"/>
+          <w:szCs w:val="28"/>
+          <w:lang w:eastAsia="en-US"/>
+        </w:rPr>
+        <w:t xml:space="preserve"> 3</w:t>
+      </w:r>
+      <w:r>
+        <w:rPr>
+          <w:rFonts w:eastAsiaTheme="minorHAnsi"/>
+          <w:noProof/>
           <w:color w:val="000000"/>
           <w:sz w:val="28"/>
           <w:szCs w:val="28"/>
           <w:lang w:val="en-US" w:eastAsia="en-US"/>
         </w:rPr>
-        <w:lastRenderedPageBreak/>
+        <w:t>a</w:t>
+      </w:r>
+      <w:r>
+        <w:rPr>
+          <w:rFonts w:eastAsiaTheme="minorHAnsi"/>
+          <w:noProof/>
+          <w:color w:val="000000"/>
+          <w:sz w:val="28"/>
+          <w:szCs w:val="28"/>
+          <w:lang w:eastAsia="en-US"/>
+        </w:rPr>
+        <w:t>.</w:t>
+      </w:r>
+    </w:p>
+    <w:p>
+      <w:pPr>
+        <w:pStyle w:val="ad"/>
+        <w:spacing w:beforeAutospacing="0" w:after="0" w:afterAutospacing="0"/>
+        <w:ind w:firstLine="708"/>
+        <w:jc w:val="center"/>
+        <w:textAlignment w:val="baseline"/>
+        <w:rPr>
+          <w:rFonts w:eastAsiaTheme="minorHAnsi"/>
+          <w:noProof/>
+          <w:color w:val="000000"/>
+          <w:sz w:val="28"/>
+          <w:szCs w:val="28"/>
+          <w:lang w:eastAsia="en-US"/>
+        </w:rPr>
+      </w:pPr>
+      <w:r>
+        <w:rPr>
+          <w:rFonts w:eastAsiaTheme="minorHAnsi"/>
+          <w:noProof/>
+          <w:color w:val="000000"/>
+          <w:sz w:val="28"/>
+          <w:szCs w:val="28"/>
+          <w:lang w:eastAsia="en-US"/>
+        </w:rPr>
         <w:drawing>
-          <wp:inline distT="0" distB="0" distL="0" distR="0" wp14:anchorId="6D400D5C" wp14:editId="2FAD7BEA">
-            <wp:extent cx="3800557" cy="5400000"/>
-            <wp:effectExtent l="0" t="0" r="0" b="0"/>
-            <wp:docPr id="1188500035" name="Рисунок 1"/>
-            <wp:cNvGraphicFramePr>
-              <a:graphicFrameLocks xmlns:a="http://schemas.openxmlformats.org/drawingml/2006/main" noChangeAspect="1"/>
-            </wp:cNvGraphicFramePr>
-            <a:graphic xmlns:a="http://schemas.openxmlformats.org/drawingml/2006/main">
-              <a:graphicData uri="http://schemas.openxmlformats.org/drawingml/2006/picture">
-                <pic:pic xmlns:pic="http://schemas.openxmlformats.org/drawingml/2006/picture">
-                  <pic:nvPicPr>
-                    <pic:cNvPr id="1543785843" name=""/>
-                    <pic:cNvPicPr/>
-                  </pic:nvPicPr>
-                  <pic:blipFill>
-                    <a:blip r:embed="rId12"/>
-                    <a:stretch>
-                      <a:fillRect/>
-                    </a:stretch>
-                  </pic:blipFill>
-                  <pic:spPr>
-                    <a:xfrm>
-                      <a:off x="0" y="0"/>
-                      <a:ext cx="3800557" cy="5400000"/>
-                    </a:xfrm>
-                    <a:prstGeom prst="rect">
-                      <a:avLst/>
-                    </a:prstGeom>
-                  </pic:spPr>
-                </pic:pic>
-              </a:graphicData>
-            </a:graphic>
-          </wp:inline>
-        </w:drawing>
-      </w:r>
-      <w:r>
-        <w:rPr>
-          <w:rFonts w:eastAsiaTheme="minorHAnsi"/>
-          <w:color w:val="000000"/>
-          <w:sz w:val="28"/>
-          <w:szCs w:val="28"/>
-          <w:lang w:val="en-US" w:eastAsia="en-US"/>
-        </w:rPr>
-        <w:lastRenderedPageBreak/>
-        <w:drawing>
-          <wp:inline distT="0" distB="0" distL="0" distR="0" wp14:anchorId="50999831" wp14:editId="277620A2">
-            <wp:extent cx="3800557" cy="5400000"/>
-            <wp:effectExtent l="0" t="0" r="0" b="0"/>
+          <wp:inline distT="0" distB="0" distL="0" distR="0" wp14:anchorId="50999831" wp14:editId="4A28F0BD">
+            <wp:extent cx="3600000" cy="5115042"/>
+            <wp:effectExtent l="0" t="0" r="635" b="0"/>
             <wp:docPr id="1543785843" name="Рисунок 1"/>
             <wp:cNvGraphicFramePr>
               <a:graphicFrameLocks xmlns:a="http://schemas.openxmlformats.org/drawingml/2006/main" noChangeAspect="1"/>
@@ -2197,7 +3019,7 @@
                     <pic:cNvPicPr/>
                   </pic:nvPicPr>
                   <pic:blipFill>
-                    <a:blip r:embed="rId12"/>
+                    <a:blip r:embed="rId13"/>
                     <a:stretch>
                       <a:fillRect/>
                     </a:stretch>
@@ -2205,7 +3027,7 @@
                   <pic:spPr>
                     <a:xfrm>
                       <a:off x="0" y="0"/>
-                      <a:ext cx="3800557" cy="5400000"/>
+                      <a:ext cx="3600000" cy="5115042"/>
                     </a:xfrm>
                     <a:prstGeom prst="rect">
                       <a:avLst/>
@@ -2221,17 +3043,53 @@
     <w:p>
       <w:pPr>
         <w:pStyle w:val="ad"/>
+        <w:spacing w:beforeAutospacing="0" w:after="240" w:afterAutospacing="0"/>
+        <w:ind w:firstLine="708"/>
+        <w:jc w:val="center"/>
+        <w:textAlignment w:val="baseline"/>
+        <w:rPr>
+          <w:rFonts w:eastAsiaTheme="minorHAnsi"/>
+          <w:noProof/>
+          <w:color w:val="000000"/>
+          <w:sz w:val="28"/>
+          <w:szCs w:val="28"/>
+          <w:lang w:eastAsia="en-US"/>
+        </w:rPr>
+      </w:pPr>
+      <w:r>
+        <w:rPr>
+          <w:rFonts w:eastAsiaTheme="minorHAnsi"/>
+          <w:noProof/>
+          <w:color w:val="000000"/>
+          <w:sz w:val="28"/>
+          <w:szCs w:val="28"/>
+          <w:lang w:eastAsia="en-US"/>
+        </w:rPr>
+        <w:t xml:space="preserve">Рисунок 7 – Вид работающего приложения в виртуальном девайсе </w:t>
+      </w:r>
+    </w:p>
+    <w:p>
+      <w:pPr>
+        <w:pStyle w:val="1"/>
         <w:numPr>
           <w:ilvl w:val="0"/>
           <w:numId w:val="1"/>
         </w:numPr>
-        <w:spacing w:beforeAutospacing="0" w:after="0" w:afterAutospacing="0" w:line="360" w:lineRule="auto"/>
-        <w:ind w:left="709" w:hanging="709"/>
-        <w:jc w:val="both"/>
-        <w:textAlignment w:val="baseline"/>
-      </w:pPr>
-      <w:r>
-        <w:rPr>
+        <w:tabs>
+          <w:tab w:val="left" w:pos="709"/>
+        </w:tabs>
+        <w:spacing w:after="0" w:line="360" w:lineRule="auto"/>
+        <w:ind w:left="851" w:hanging="851"/>
+        <w:rPr>
+          <w:rFonts w:ascii="Times New Roman" w:hAnsi="Times New Roman" w:cs="Times New Roman"/>
+          <w:b/>
+          <w:sz w:val="28"/>
+          <w:szCs w:val="28"/>
+        </w:rPr>
+      </w:pPr>
+      <w:r>
+        <w:rPr>
+          <w:rFonts w:ascii="Times New Roman" w:hAnsi="Times New Roman" w:cs="Times New Roman"/>
           <w:b/>
           <w:sz w:val="28"/>
           <w:szCs w:val="28"/>
@@ -2254,6 +3112,66 @@
           <w:lang w:eastAsia="en-US"/>
         </w:rPr>
       </w:pPr>
+      <w:r>
+        <w:rPr>
+          <w:rFonts w:eastAsiaTheme="minorHAnsi"/>
+          <w:color w:val="000000"/>
+          <w:sz w:val="28"/>
+          <w:szCs w:val="28"/>
+          <w:lang w:eastAsia="en-US"/>
+        </w:rPr>
+        <w:t xml:space="preserve">В результате выполнения данной практической работы была загружена и установлена последняя версия </w:t>
+      </w:r>
+      <w:r>
+        <w:rPr>
+          <w:rFonts w:eastAsiaTheme="minorHAnsi"/>
+          <w:color w:val="000000"/>
+          <w:sz w:val="28"/>
+          <w:szCs w:val="28"/>
+          <w:lang w:val="en-US" w:eastAsia="en-US"/>
+        </w:rPr>
+        <w:t>Android</w:t>
+      </w:r>
+      <w:r>
+        <w:rPr>
+          <w:rFonts w:eastAsiaTheme="minorHAnsi"/>
+          <w:color w:val="000000"/>
+          <w:sz w:val="28"/>
+          <w:szCs w:val="28"/>
+          <w:lang w:eastAsia="en-US"/>
+        </w:rPr>
+        <w:t xml:space="preserve"> </w:t>
+      </w:r>
+      <w:r>
+        <w:rPr>
+          <w:rFonts w:eastAsiaTheme="minorHAnsi"/>
+          <w:color w:val="000000"/>
+          <w:sz w:val="28"/>
+          <w:szCs w:val="28"/>
+          <w:lang w:val="en-US" w:eastAsia="en-US"/>
+        </w:rPr>
+        <w:t>Studio</w:t>
+      </w:r>
+      <w:r>
+        <w:rPr>
+          <w:rFonts w:eastAsiaTheme="minorHAnsi"/>
+          <w:color w:val="000000"/>
+          <w:sz w:val="28"/>
+          <w:szCs w:val="28"/>
+          <w:lang w:eastAsia="en-US"/>
+        </w:rPr>
+        <w:t xml:space="preserve">. </w:t>
+      </w:r>
+      <w:r>
+        <w:rPr>
+          <w:rFonts w:eastAsiaTheme="minorHAnsi"/>
+          <w:color w:val="000000"/>
+          <w:sz w:val="28"/>
+          <w:szCs w:val="28"/>
+          <w:lang w:eastAsia="en-US"/>
+        </w:rPr>
+        <w:t>Так же была проверена работоспособность программы на моей устройстве. Были получены навыки по работе с программой.</w:t>
+      </w:r>
     </w:p>
     <w:sectPr>
       <w:pgSz w:w="11906" w:h="16838"/>
@@ -3410,6 +4328,7 @@
   <w:style w:type="character" w:default="1" w:styleId="a0">
     <w:name w:val="Default Paragraph Font"/>
     <w:uiPriority w:val="1"/>
+    <w:semiHidden/>
     <w:unhideWhenUsed/>
   </w:style>
   <w:style w:type="table" w:default="1" w:styleId="a1">

</xml_diff>